<commit_message>
Assignment 2 - OSBF
</commit_message>
<xml_diff>
--- a/Year 3/CT3531 Networks & Data Communications 2/Assignments/Assignment2/AssignmentSpec.docx
+++ b/Year 3/CT3531 Networks & Data Communications 2/Assignments/Assignment2/AssignmentSpec.docx
@@ -176,6 +176,7 @@
       <w:pPr>
         <w:pStyle w:val="NormalWeb"/>
       </w:pPr>
+      <w:bookmarkStart w:id="0" w:name="_Hlk150342484"/>
       <w:r>
         <w:lastRenderedPageBreak/>
         <w:t xml:space="preserve">1: Assign suitable private IP ranges and addresses on the links between the routers and on the VLAN interfaces as </w:t>
@@ -292,13 +293,11 @@
       <w:r>
         <w:t xml:space="preserve">8: Verify that each router can then ping the Loopback address on each </w:t>
       </w:r>
-      <w:proofErr w:type="spellStart"/>
-      <w:r>
-        <w:t>othe</w:t>
-      </w:r>
-      <w:proofErr w:type="spellEnd"/>
-      <w:r>
-        <w:t xml:space="preserve"> other routers and that the two PCs can ping each other.</w:t>
+      <w:r>
+        <w:t xml:space="preserve">of the </w:t>
+      </w:r>
+      <w:r>
+        <w:t>other routers and that the two PCs can ping each other.</w:t>
       </w:r>
     </w:p>
     <w:p>
@@ -458,6 +457,7 @@
       </w:r>
       <w:proofErr w:type="gramEnd"/>
     </w:p>
+    <w:bookmarkEnd w:id="0"/>
     <w:p>
       <w:pPr>
         <w:pStyle w:val="NormalWeb"/>

</xml_diff>